<commit_message>
more more more fb
</commit_message>
<xml_diff>
--- a/Feedback.docx
+++ b/Feedback.docx
@@ -174,8 +174,6 @@
                 </wp:inline>
               </w:drawing>
             </w:r>
-            <w:bookmarkStart w:id="0" w:name="_GoBack"/>
-            <w:bookmarkEnd w:id="0"/>
           </w:p>
         </w:tc>
       </w:tr>
@@ -184,12 +182,123 @@
           <w:tcPr>
             <w:tcW w:w="3415" w:type="dxa"/>
           </w:tcPr>
-          <w:p/>
+          <w:p>
+            <w:r>
+              <w:lastRenderedPageBreak/>
+              <w:t>Key Vault</w:t>
+            </w:r>
+          </w:p>
         </w:tc>
         <w:tc>
           <w:tcPr>
             <w:tcW w:w="5935" w:type="dxa"/>
           </w:tcPr>
+          <w:p>
+            <w:r>
+              <w:t>No support in Portal</w:t>
+            </w:r>
+          </w:p>
+          <w:p>
+            <w:r>
+              <w:rPr>
+                <w:noProof/>
+              </w:rPr>
+              <w:lastRenderedPageBreak/>
+              <w:drawing>
+                <wp:inline distT="0" distB="0" distL="0" distR="0" wp14:anchorId="208B3A97" wp14:editId="33434852">
+                  <wp:extent cx="5381625" cy="3971925"/>
+                  <wp:effectExtent l="0" t="0" r="9525" b="9525"/>
+                  <wp:docPr id="3" name="Picture 3"/>
+                  <wp:cNvGraphicFramePr>
+                    <a:graphicFrameLocks xmlns:a="http://schemas.openxmlformats.org/drawingml/2006/main" noChangeAspect="1"/>
+                  </wp:cNvGraphicFramePr>
+                  <a:graphic xmlns:a="http://schemas.openxmlformats.org/drawingml/2006/main">
+                    <a:graphicData uri="http://schemas.openxmlformats.org/drawingml/2006/picture">
+                      <pic:pic xmlns:pic="http://schemas.openxmlformats.org/drawingml/2006/picture">
+                        <pic:nvPicPr>
+                          <pic:cNvPr id="1" name=""/>
+                          <pic:cNvPicPr/>
+                        </pic:nvPicPr>
+                        <pic:blipFill>
+                          <a:blip r:embed="rId7"/>
+                          <a:stretch>
+                            <a:fillRect/>
+                          </a:stretch>
+                        </pic:blipFill>
+                        <pic:spPr>
+                          <a:xfrm>
+                            <a:off x="0" y="0"/>
+                            <a:ext cx="5381625" cy="3971925"/>
+                          </a:xfrm>
+                          <a:prstGeom prst="rect">
+                            <a:avLst/>
+                          </a:prstGeom>
+                        </pic:spPr>
+                      </pic:pic>
+                    </a:graphicData>
+                  </a:graphic>
+                </wp:inline>
+              </w:drawing>
+            </w:r>
+          </w:p>
+          <w:p/>
+          <w:p>
+            <w:hyperlink r:id="rId8" w:history="1">
+              <w:r>
+                <w:rPr>
+                  <w:rStyle w:val="Hyperlink"/>
+                </w:rPr>
+                <w:t>https://azure.microsoft.com/en-us/documentation/articles/key-vault-get-started/</w:t>
+              </w:r>
+            </w:hyperlink>
+            <w:r>
+              <w:t xml:space="preserve"> </w:t>
+            </w:r>
+          </w:p>
+          <w:p>
+            <w:bookmarkStart w:id="0" w:name="_GoBack"/>
+            <w:r>
+              <w:rPr>
+                <w:noProof/>
+              </w:rPr>
+              <w:drawing>
+                <wp:inline distT="0" distB="0" distL="0" distR="0" wp14:anchorId="428F06DB" wp14:editId="7DCFA68D">
+                  <wp:extent cx="4750390" cy="2784764"/>
+                  <wp:effectExtent l="0" t="0" r="0" b="0"/>
+                  <wp:docPr id="4" name="Picture 4"/>
+                  <wp:cNvGraphicFramePr>
+                    <a:graphicFrameLocks xmlns:a="http://schemas.openxmlformats.org/drawingml/2006/main" noChangeAspect="1"/>
+                  </wp:cNvGraphicFramePr>
+                  <a:graphic xmlns:a="http://schemas.openxmlformats.org/drawingml/2006/main">
+                    <a:graphicData uri="http://schemas.openxmlformats.org/drawingml/2006/picture">
+                      <pic:pic xmlns:pic="http://schemas.openxmlformats.org/drawingml/2006/picture">
+                        <pic:nvPicPr>
+                          <pic:cNvPr id="1" name=""/>
+                          <pic:cNvPicPr/>
+                        </pic:nvPicPr>
+                        <pic:blipFill>
+                          <a:blip r:embed="rId9"/>
+                          <a:stretch>
+                            <a:fillRect/>
+                          </a:stretch>
+                        </pic:blipFill>
+                        <pic:spPr>
+                          <a:xfrm>
+                            <a:off x="0" y="0"/>
+                            <a:ext cx="4753455" cy="2786561"/>
+                          </a:xfrm>
+                          <a:prstGeom prst="rect">
+                            <a:avLst/>
+                          </a:prstGeom>
+                        </pic:spPr>
+                      </pic:pic>
+                    </a:graphicData>
+                  </a:graphic>
+                </wp:inline>
+              </w:drawing>
+            </w:r>
+            <w:bookmarkEnd w:id="0"/>
+          </w:p>
           <w:p/>
         </w:tc>
       </w:tr>
@@ -819,6 +928,17 @@
       <w:contextualSpacing/>
     </w:pPr>
   </w:style>
+  <w:style w:type="character" w:styleId="Hyperlink">
+    <w:name w:val="Hyperlink"/>
+    <w:basedOn w:val="DefaultParagraphFont"/>
+    <w:uiPriority w:val="99"/>
+    <w:unhideWhenUsed/>
+    <w:rsid w:val="00025859"/>
+    <w:rPr>
+      <w:color w:val="0563C1" w:themeColor="hyperlink"/>
+      <w:u w:val="single"/>
+    </w:rPr>
+  </w:style>
 </w:styles>
 </file>
 

</xml_diff>

<commit_message>
added SQL Azure fb item 1
</commit_message>
<xml_diff>
--- a/Feedback.docx
+++ b/Feedback.docx
@@ -37,15 +37,7 @@
               </w:numPr>
             </w:pPr>
             <w:r>
-              <w:t>Notion of ‘Primary’ in node type is confusing – primary and secondary replicas conflicting with node type referring to ‘stateless’, ‘</w:t>
-            </w:r>
-            <w:proofErr w:type="spellStart"/>
-            <w:r>
-              <w:t>stateful</w:t>
-            </w:r>
-            <w:proofErr w:type="spellEnd"/>
-            <w:r>
-              <w:t>’</w:t>
+              <w:t>Notion of ‘Primary’ in node type is confusing – primary and secondary replicas conflicting with node type referring to ‘stateless’, ‘stateful’</w:t>
             </w:r>
           </w:p>
           <w:p>
@@ -256,7 +248,6 @@
             </w:r>
           </w:p>
           <w:p>
-            <w:bookmarkStart w:id="0" w:name="_GoBack"/>
             <w:r>
               <w:rPr>
                 <w:noProof/>
@@ -297,7 +288,6 @@
                 </wp:inline>
               </w:drawing>
             </w:r>
-            <w:bookmarkEnd w:id="0"/>
           </w:p>
           <w:p/>
         </w:tc>
@@ -307,13 +297,31 @@
           <w:tcPr>
             <w:tcW w:w="3415" w:type="dxa"/>
           </w:tcPr>
-          <w:p/>
+          <w:p>
+            <w:r>
+              <w:lastRenderedPageBreak/>
+              <w:t>Azure SQL DB</w:t>
+            </w:r>
+          </w:p>
         </w:tc>
         <w:tc>
           <w:tcPr>
             <w:tcW w:w="5935" w:type="dxa"/>
           </w:tcPr>
-          <w:p/>
+          <w:p>
+            <w:pPr>
+              <w:pStyle w:val="ListParagraph"/>
+              <w:numPr>
+                <w:ilvl w:val="0"/>
+                <w:numId w:val="2"/>
+              </w:numPr>
+            </w:pPr>
+            <w:r>
+              <w:t>User with admin rights unable to login with additional firewall rules</w:t>
+            </w:r>
+            <w:bookmarkStart w:id="0" w:name="_GoBack"/>
+            <w:bookmarkEnd w:id="0"/>
+          </w:p>
         </w:tc>
       </w:tr>
       <w:tr>
@@ -471,8 +479,123 @@
       </w:rPr>
     </w:lvl>
   </w:abstractNum>
+  <w:abstractNum w:abstractNumId="1" w15:restartNumberingAfterBreak="0">
+    <w:nsid w:val="7DE2229E"/>
+    <w:multiLevelType w:val="hybridMultilevel"/>
+    <w:tmpl w:val="7FD215B6"/>
+    <w:lvl w:ilvl="0" w:tplc="B3984B12">
+      <w:numFmt w:val="bullet"/>
+      <w:lvlText w:val="-"/>
+      <w:lvlJc w:val="left"/>
+      <w:pPr>
+        <w:ind w:left="720" w:hanging="360"/>
+      </w:pPr>
+      <w:rPr>
+        <w:rFonts w:ascii="Calibri" w:eastAsiaTheme="minorHAnsi" w:hAnsi="Calibri" w:cstheme="minorBidi" w:hint="default"/>
+      </w:rPr>
+    </w:lvl>
+    <w:lvl w:ilvl="1" w:tplc="04090003" w:tentative="1">
+      <w:start w:val="1"/>
+      <w:numFmt w:val="bullet"/>
+      <w:lvlText w:val="o"/>
+      <w:lvlJc w:val="left"/>
+      <w:pPr>
+        <w:ind w:left="1440" w:hanging="360"/>
+      </w:pPr>
+      <w:rPr>
+        <w:rFonts w:ascii="Courier New" w:hAnsi="Courier New" w:cs="Courier New" w:hint="default"/>
+      </w:rPr>
+    </w:lvl>
+    <w:lvl w:ilvl="2" w:tplc="04090005" w:tentative="1">
+      <w:start w:val="1"/>
+      <w:numFmt w:val="bullet"/>
+      <w:lvlText w:val=""/>
+      <w:lvlJc w:val="left"/>
+      <w:pPr>
+        <w:ind w:left="2160" w:hanging="360"/>
+      </w:pPr>
+      <w:rPr>
+        <w:rFonts w:ascii="Wingdings" w:hAnsi="Wingdings" w:hint="default"/>
+      </w:rPr>
+    </w:lvl>
+    <w:lvl w:ilvl="3" w:tplc="04090001" w:tentative="1">
+      <w:start w:val="1"/>
+      <w:numFmt w:val="bullet"/>
+      <w:lvlText w:val=""/>
+      <w:lvlJc w:val="left"/>
+      <w:pPr>
+        <w:ind w:left="2880" w:hanging="360"/>
+      </w:pPr>
+      <w:rPr>
+        <w:rFonts w:ascii="Symbol" w:hAnsi="Symbol" w:hint="default"/>
+      </w:rPr>
+    </w:lvl>
+    <w:lvl w:ilvl="4" w:tplc="04090003" w:tentative="1">
+      <w:start w:val="1"/>
+      <w:numFmt w:val="bullet"/>
+      <w:lvlText w:val="o"/>
+      <w:lvlJc w:val="left"/>
+      <w:pPr>
+        <w:ind w:left="3600" w:hanging="360"/>
+      </w:pPr>
+      <w:rPr>
+        <w:rFonts w:ascii="Courier New" w:hAnsi="Courier New" w:cs="Courier New" w:hint="default"/>
+      </w:rPr>
+    </w:lvl>
+    <w:lvl w:ilvl="5" w:tplc="04090005" w:tentative="1">
+      <w:start w:val="1"/>
+      <w:numFmt w:val="bullet"/>
+      <w:lvlText w:val=""/>
+      <w:lvlJc w:val="left"/>
+      <w:pPr>
+        <w:ind w:left="4320" w:hanging="360"/>
+      </w:pPr>
+      <w:rPr>
+        <w:rFonts w:ascii="Wingdings" w:hAnsi="Wingdings" w:hint="default"/>
+      </w:rPr>
+    </w:lvl>
+    <w:lvl w:ilvl="6" w:tplc="04090001" w:tentative="1">
+      <w:start w:val="1"/>
+      <w:numFmt w:val="bullet"/>
+      <w:lvlText w:val=""/>
+      <w:lvlJc w:val="left"/>
+      <w:pPr>
+        <w:ind w:left="5040" w:hanging="360"/>
+      </w:pPr>
+      <w:rPr>
+        <w:rFonts w:ascii="Symbol" w:hAnsi="Symbol" w:hint="default"/>
+      </w:rPr>
+    </w:lvl>
+    <w:lvl w:ilvl="7" w:tplc="04090003" w:tentative="1">
+      <w:start w:val="1"/>
+      <w:numFmt w:val="bullet"/>
+      <w:lvlText w:val="o"/>
+      <w:lvlJc w:val="left"/>
+      <w:pPr>
+        <w:ind w:left="5760" w:hanging="360"/>
+      </w:pPr>
+      <w:rPr>
+        <w:rFonts w:ascii="Courier New" w:hAnsi="Courier New" w:cs="Courier New" w:hint="default"/>
+      </w:rPr>
+    </w:lvl>
+    <w:lvl w:ilvl="8" w:tplc="04090005" w:tentative="1">
+      <w:start w:val="1"/>
+      <w:numFmt w:val="bullet"/>
+      <w:lvlText w:val=""/>
+      <w:lvlJc w:val="left"/>
+      <w:pPr>
+        <w:ind w:left="6480" w:hanging="360"/>
+      </w:pPr>
+      <w:rPr>
+        <w:rFonts w:ascii="Wingdings" w:hAnsi="Wingdings" w:hint="default"/>
+      </w:rPr>
+    </w:lvl>
+  </w:abstractNum>
   <w:num w:numId="1">
     <w:abstractNumId w:val="0"/>
+  </w:num>
+  <w:num w:numId="2">
+    <w:abstractNumId w:val="1"/>
   </w:num>
 </w:numbering>
 </file>

</xml_diff>

<commit_message>
added the ML console app
</commit_message>
<xml_diff>
--- a/Feedback.docx
+++ b/Feedback.docx
@@ -10,8 +10,8 @@
         <w:tblLook w:val="04A0" w:firstRow="1" w:lastRow="0" w:firstColumn="1" w:lastColumn="0" w:noHBand="0" w:noVBand="1"/>
       </w:tblPr>
       <w:tblGrid>
-        <w:gridCol w:w="787"/>
-        <w:gridCol w:w="8563"/>
+        <w:gridCol w:w="767"/>
+        <w:gridCol w:w="8583"/>
       </w:tblGrid>
       <w:tr>
         <w:tc>
@@ -37,7 +37,15 @@
               </w:numPr>
             </w:pPr>
             <w:r>
-              <w:t>Notion of ‘Primary’ in node type is confusing – primary and secondary replicas conflicting with node type referring to ‘stateless’, ‘stateful’</w:t>
+              <w:t>Notion of ‘Primary’ in node type is confusing – primary and secondary replicas conflicting with node type referring to ‘stateless’, ‘</w:t>
+            </w:r>
+            <w:proofErr w:type="spellStart"/>
+            <w:r>
+              <w:t>stateful</w:t>
+            </w:r>
+            <w:proofErr w:type="spellEnd"/>
+            <w:r>
+              <w:t>’</w:t>
             </w:r>
           </w:p>
           <w:p>
@@ -123,6 +131,75 @@
               <w:t>SF needs a key vault link for a secure app which is asked at the end. Why not ask at the beginning?</w:t>
             </w:r>
           </w:p>
+          <w:p>
+            <w:pPr>
+              <w:pStyle w:val="ListParagraph"/>
+              <w:numPr>
+                <w:ilvl w:val="0"/>
+                <w:numId w:val="1"/>
+              </w:numPr>
+            </w:pPr>
+            <w:r>
+              <w:t>Quota errors at the end! Damn</w:t>
+            </w:r>
+          </w:p>
+          <w:p>
+            <w:pPr>
+              <w:ind w:left="360"/>
+            </w:pPr>
+            <w:r>
+              <w:rPr>
+                <w:noProof/>
+              </w:rPr>
+              <w:lastRenderedPageBreak/>
+              <w:drawing>
+                <wp:inline distT="0" distB="0" distL="0" distR="0" wp14:anchorId="5078B64D" wp14:editId="64B5A2C0">
+                  <wp:extent cx="5943600" cy="3869055"/>
+                  <wp:effectExtent l="0" t="0" r="0" b="0"/>
+                  <wp:docPr id="5" name="Picture 5"/>
+                  <wp:cNvGraphicFramePr>
+                    <a:graphicFrameLocks xmlns:a="http://schemas.openxmlformats.org/drawingml/2006/main" noChangeAspect="1"/>
+                  </wp:cNvGraphicFramePr>
+                  <a:graphic xmlns:a="http://schemas.openxmlformats.org/drawingml/2006/main">
+                    <a:graphicData uri="http://schemas.openxmlformats.org/drawingml/2006/picture">
+                      <pic:pic xmlns:pic="http://schemas.openxmlformats.org/drawingml/2006/picture">
+                        <pic:nvPicPr>
+                          <pic:cNvPr id="1" name=""/>
+                          <pic:cNvPicPr/>
+                        </pic:nvPicPr>
+                        <pic:blipFill>
+                          <a:blip r:embed="rId6"/>
+                          <a:stretch>
+                            <a:fillRect/>
+                          </a:stretch>
+                        </pic:blipFill>
+                        <pic:spPr>
+                          <a:xfrm>
+                            <a:off x="0" y="0"/>
+                            <a:ext cx="5943600" cy="3869055"/>
+                          </a:xfrm>
+                          <a:prstGeom prst="rect">
+                            <a:avLst/>
+                          </a:prstGeom>
+                        </pic:spPr>
+                      </pic:pic>
+                    </a:graphicData>
+                  </a:graphic>
+                </wp:inline>
+              </w:drawing>
+            </w:r>
+            <w:bookmarkStart w:id="0" w:name="_GoBack"/>
+            <w:bookmarkEnd w:id="0"/>
+          </w:p>
+          <w:p>
+            <w:pPr>
+              <w:pStyle w:val="ListParagraph"/>
+              <w:numPr>
+                <w:ilvl w:val="0"/>
+                <w:numId w:val="1"/>
+              </w:numPr>
+            </w:pPr>
+          </w:p>
           <w:p/>
           <w:p>
             <w:r>
@@ -146,7 +223,7 @@
                           <pic:cNvPicPr/>
                         </pic:nvPicPr>
                         <pic:blipFill>
-                          <a:blip r:embed="rId6"/>
+                          <a:blip r:embed="rId7"/>
                           <a:stretch>
                             <a:fillRect/>
                           </a:stretch>
@@ -212,7 +289,7 @@
                           <pic:cNvPicPr/>
                         </pic:nvPicPr>
                         <pic:blipFill>
-                          <a:blip r:embed="rId7"/>
+                          <a:blip r:embed="rId8"/>
                           <a:stretch>
                             <a:fillRect/>
                           </a:stretch>
@@ -235,7 +312,7 @@
           </w:p>
           <w:p/>
           <w:p>
-            <w:hyperlink r:id="rId8" w:history="1">
+            <w:hyperlink r:id="rId9" w:history="1">
               <w:r>
                 <w:rPr>
                   <w:rStyle w:val="Hyperlink"/>
@@ -268,7 +345,7 @@
                           <pic:cNvPicPr/>
                         </pic:nvPicPr>
                         <pic:blipFill>
-                          <a:blip r:embed="rId9"/>
+                          <a:blip r:embed="rId10"/>
                           <a:stretch>
                             <a:fillRect/>
                           </a:stretch>
@@ -319,8 +396,6 @@
             <w:r>
               <w:t>User with admin rights unable to login with additional firewall rules</w:t>
             </w:r>
-            <w:bookmarkStart w:id="0" w:name="_GoBack"/>
-            <w:bookmarkEnd w:id="0"/>
           </w:p>
         </w:tc>
       </w:tr>

</xml_diff>

<commit_message>
added Feedback around SF publishing process
</commit_message>
<xml_diff>
--- a/Feedback.docx
+++ b/Feedback.docx
@@ -142,6 +142,30 @@
             <w:r>
               <w:t>Quota errors at the end! Damn</w:t>
             </w:r>
+          </w:p>
+          <w:p>
+            <w:pPr>
+              <w:pStyle w:val="ListParagraph"/>
+              <w:numPr>
+                <w:ilvl w:val="0"/>
+                <w:numId w:val="1"/>
+              </w:numPr>
+            </w:pPr>
+            <w:r>
+              <w:t>Created a cluster with 2 node types and as part of checkpoint tried to publish only the solution with stateless got an error “package action not set”. But when added a “</w:t>
+            </w:r>
+            <w:proofErr w:type="spellStart"/>
+            <w:r>
+              <w:t>Stateful</w:t>
+            </w:r>
+            <w:proofErr w:type="spellEnd"/>
+            <w:r>
+              <w:t xml:space="preserve"> service” to match the cluster node types it worked</w:t>
+            </w:r>
+          </w:p>
+          <w:p>
+            <w:bookmarkStart w:id="0" w:name="_GoBack"/>
+            <w:bookmarkEnd w:id="0"/>
           </w:p>
           <w:p>
             <w:pPr>
@@ -188,8 +212,6 @@
                 </wp:inline>
               </w:drawing>
             </w:r>
-            <w:bookmarkStart w:id="0" w:name="_GoBack"/>
-            <w:bookmarkEnd w:id="0"/>
           </w:p>
           <w:p>
             <w:pPr>

</xml_diff>